<commit_message>
Publish metrics from evaluation
</commit_message>
<xml_diff>
--- a/ProjectReport.docx
+++ b/ProjectReport.docx
@@ -5,12 +5,24 @@
     <w:p/>
     <w:p>
       <w:r>
-        <w:t>Fake News Classifier:</w:t>
-      </w:r>
-    </w:p>
-    <w:p>
-      <w:r>
-        <w:t>By: Pinky Chauhan (University of Illinois at Urbana Champaign)</w:t>
+        <w:rPr>
+          <w:b/>
+          <w:bCs/>
+        </w:rPr>
+        <w:t>Fake News Classifier</w:t>
+      </w:r>
+      <w:r>
+        <w:t>:</w:t>
+      </w:r>
+    </w:p>
+    <w:p>
+      <w:r>
+        <w:t xml:space="preserve">Pinky Chauhan </w:t>
+      </w:r>
+    </w:p>
+    <w:p>
+      <w:r>
+        <w:t>University of Illinois at Urbana Champaign</w:t>
       </w:r>
     </w:p>
     <w:p/>
@@ -130,6 +142,16 @@
     </w:p>
     <w:p>
       <w:r>
+        <w:t>The dataset comprises of csv format training and testing files with each file containing id, news title, text and author fields.</w:t>
+      </w:r>
+    </w:p>
+    <w:p>
+      <w:r>
+        <w:t>The train.csv also has label field to categorize data as Reliable (label value 0) and Fake (label value 1)</w:t>
+      </w:r>
+    </w:p>
+    <w:p>
+      <w:r>
         <w:t xml:space="preserve">After evaluation based on various performance metrics, </w:t>
       </w:r>
       <w:r>
@@ -306,11 +328,9 @@
       <w:r>
         <w:t xml:space="preserve"> using </w:t>
       </w:r>
-      <w:proofErr w:type="spellStart"/>
-      <w:r>
-        <w:t>nltk</w:t>
-      </w:r>
-      <w:proofErr w:type="spellEnd"/>
+      <w:r>
+        <w:t>NLTK</w:t>
+      </w:r>
       <w:r>
         <w:t xml:space="preserve"> </w:t>
       </w:r>
@@ -389,11 +409,9 @@
       <w:r>
         <w:t xml:space="preserve"> using </w:t>
       </w:r>
-      <w:proofErr w:type="spellStart"/>
-      <w:r>
-        <w:t>nltk</w:t>
-      </w:r>
-      <w:proofErr w:type="spellEnd"/>
+      <w:r>
+        <w:t>NLTK</w:t>
+      </w:r>
       <w:r>
         <w:t xml:space="preserve"> libraries</w:t>
       </w:r>
@@ -420,8 +438,19 @@
         </w:numPr>
       </w:pPr>
       <w:r>
-        <w:t>Concatenated and cleansed/preprocessed news title and text comprises the feature to train the model</w:t>
-      </w:r>
+        <w:t xml:space="preserve">Concatenated news title and text </w:t>
+      </w:r>
+      <w:r>
+        <w:t xml:space="preserve">into article field and preprocessed it. Article </w:t>
+      </w:r>
+      <w:r>
+        <w:t>comprises the feature to train the model</w:t>
+      </w:r>
+    </w:p>
+    <w:p>
+      <w:pPr>
+        <w:pStyle w:val="ListParagraph"/>
+      </w:pPr>
     </w:p>
     <w:p>
       <w:r>
@@ -442,11 +471,9 @@
       <w:r>
         <w:t xml:space="preserve"> using </w:t>
       </w:r>
-      <w:proofErr w:type="spellStart"/>
-      <w:r>
-        <w:t>nltk</w:t>
-      </w:r>
-      <w:proofErr w:type="spellEnd"/>
+      <w:r>
+        <w:t>NLTK</w:t>
+      </w:r>
       <w:r>
         <w:t xml:space="preserve"> vectorization libraries</w:t>
       </w:r>
@@ -463,6 +490,7 @@
         </w:numPr>
       </w:pPr>
       <w:r>
+        <w:lastRenderedPageBreak/>
         <w:t xml:space="preserve">Term frequency </w:t>
       </w:r>
       <w:r>
@@ -538,7 +566,6 @@
         </w:numPr>
       </w:pPr>
       <w:r>
-        <w:lastRenderedPageBreak/>
         <w:t xml:space="preserve">Term frequency/inverse document frequency </w:t>
       </w:r>
       <w:r>
@@ -798,6 +825,18 @@
       </w:pPr>
       <w:r>
         <w:t>Select the best performing model based on evaluation results (SVM using Linear SVC using TF-IDF vector over unigrams)</w:t>
+      </w:r>
+    </w:p>
+    <w:p>
+      <w:pPr>
+        <w:pStyle w:val="ListParagraph"/>
+        <w:numPr>
+          <w:ilvl w:val="1"/>
+          <w:numId w:val="2"/>
+        </w:numPr>
+      </w:pPr>
+      <w:r>
+        <w:t>Results:</w:t>
       </w:r>
     </w:p>
     <w:p>
@@ -1002,6 +1041,7 @@
         </w:numPr>
       </w:pPr>
       <w:r>
+        <w:lastRenderedPageBreak/>
         <w:t>test.csv: Test dataset for submission of results to Kaggle competition</w:t>
       </w:r>
     </w:p>
@@ -1073,7 +1113,6 @@
       </w:pPr>
       <w:proofErr w:type="spellStart"/>
       <w:r>
-        <w:lastRenderedPageBreak/>
         <w:t>Tester.ipynb</w:t>
       </w:r>
       <w:proofErr w:type="spellEnd"/>
@@ -1082,6 +1121,12 @@
       </w:r>
       <w:r>
         <w:t xml:space="preserve"> and predicts the category for a given news article. </w:t>
+      </w:r>
+      <w:r>
+        <w:t>Use this notebook to test the classifier</w:t>
+      </w:r>
+      <w:r>
+        <w:t>.</w:t>
       </w:r>
     </w:p>
     <w:p>
@@ -1182,14 +1227,14 @@
           <w:numId w:val="7"/>
         </w:numPr>
       </w:pPr>
-      <w:r>
-        <w:t xml:space="preserve">pandas: For Data analysis/representation as </w:t>
-      </w:r>
       <w:proofErr w:type="spellStart"/>
       <w:r>
-        <w:t>Dataframes</w:t>
+        <w:t>itertools</w:t>
       </w:r>
       <w:proofErr w:type="spellEnd"/>
+      <w:r>
+        <w:t>: To iterate over data</w:t>
+      </w:r>
     </w:p>
     <w:p>
       <w:pPr>
@@ -1199,14 +1244,14 @@
           <w:numId w:val="7"/>
         </w:numPr>
       </w:pPr>
+      <w:r>
+        <w:t xml:space="preserve">pandas: For Data analysis/representation as </w:t>
+      </w:r>
       <w:proofErr w:type="spellStart"/>
       <w:r>
-        <w:t>nltk</w:t>
+        <w:t>Dataframes</w:t>
       </w:r>
       <w:proofErr w:type="spellEnd"/>
-      <w:r>
-        <w:t xml:space="preserve">: Natural language toolkit </w:t>
-      </w:r>
     </w:p>
     <w:p>
       <w:pPr>
@@ -1218,11 +1263,11 @@
       </w:pPr>
       <w:proofErr w:type="spellStart"/>
       <w:r>
-        <w:t>sklearn</w:t>
+        <w:t>nltk</w:t>
       </w:r>
       <w:proofErr w:type="spellEnd"/>
       <w:r>
-        <w:t>: For model selection, training, evaluation, export using pipeline</w:t>
+        <w:t xml:space="preserve">: Natural language toolkit </w:t>
       </w:r>
     </w:p>
     <w:p>
@@ -1233,8 +1278,13 @@
           <w:numId w:val="7"/>
         </w:numPr>
       </w:pPr>
-      <w:r>
-        <w:t xml:space="preserve">matplotlib: For visualization </w:t>
+      <w:proofErr w:type="spellStart"/>
+      <w:r>
+        <w:t>sklearn</w:t>
+      </w:r>
+      <w:proofErr w:type="spellEnd"/>
+      <w:r>
+        <w:t>: For model selection, training, evaluation, export using pipeline</w:t>
       </w:r>
     </w:p>
     <w:p>
@@ -1245,6 +1295,18 @@
           <w:numId w:val="7"/>
         </w:numPr>
       </w:pPr>
+      <w:r>
+        <w:t xml:space="preserve">matplotlib: For visualization </w:t>
+      </w:r>
+    </w:p>
+    <w:p>
+      <w:pPr>
+        <w:pStyle w:val="ListParagraph"/>
+        <w:numPr>
+          <w:ilvl w:val="1"/>
+          <w:numId w:val="7"/>
+        </w:numPr>
+      </w:pPr>
       <w:proofErr w:type="spellStart"/>
       <w:r>
         <w:t>joblib</w:t>
@@ -1265,6 +1327,14 @@
       <w:r>
         <w:t>Checkout the project from main branch</w:t>
       </w:r>
+      <w:r>
+        <w:t xml:space="preserve"> in </w:t>
+      </w:r>
+      <w:proofErr w:type="spellStart"/>
+      <w:r>
+        <w:t>Github</w:t>
+      </w:r>
+      <w:proofErr w:type="spellEnd"/>
     </w:p>
     <w:p>
       <w:pPr>
@@ -1300,7 +1370,16 @@
       </w:r>
       <w:proofErr w:type="spellEnd"/>
       <w:r>
-        <w:t xml:space="preserve"> located in notebooks folder should be used for testing</w:t>
+        <w:t xml:space="preserve"> located in notebooks folder </w:t>
+      </w:r>
+      <w:r>
+        <w:t>can</w:t>
+      </w:r>
+      <w:r>
+        <w:t xml:space="preserve"> be used for testing</w:t>
+      </w:r>
+      <w:r>
+        <w:t xml:space="preserve"> the classifier by providing values for title and text (sample values available in the notebook as example)</w:t>
       </w:r>
     </w:p>
     <w:p>
@@ -1320,7 +1399,18 @@
         <w:t xml:space="preserve"> can also be </w:t>
       </w:r>
       <w:r>
-        <w:t>executed to see all stages discussed in implementation details live</w:t>
+        <w:t xml:space="preserve">executed to see all stages </w:t>
+      </w:r>
+      <w:r>
+        <w:t xml:space="preserve">entailed in </w:t>
+      </w:r>
+      <w:proofErr w:type="spellStart"/>
+      <w:r>
+        <w:t>bulding</w:t>
+      </w:r>
+      <w:proofErr w:type="spellEnd"/>
+      <w:r>
+        <w:t xml:space="preserve"> the classifier and training/evaluation of different models </w:t>
       </w:r>
     </w:p>
     <w:sectPr>

</xml_diff>